<commit_message>
changes in Deployment life cycle
</commit_message>
<xml_diff>
--- a/Jenkins.docx
+++ b/Jenkins.docx
@@ -1,6 +1,6 @@
 
 <file path=word/document.xml><?xml version="1.0" encoding="utf-8"?>
-<w:document xmlns:wpc="http://schemas.microsoft.com/office/word/2010/wordprocessingCanvas" xmlns:cx="http://schemas.microsoft.com/office/drawing/2014/chartex" xmlns:cx1="http://schemas.microsoft.com/office/drawing/2015/9/8/chartex" xmlns:cx2="http://schemas.microsoft.com/office/drawing/2015/10/21/chartex" xmlns:cx3="http://schemas.microsoft.com/office/drawing/2016/5/9/chartex" xmlns:cx4="http://schemas.microsoft.com/office/drawing/2016/5/10/chartex" xmlns:cx5="http://schemas.microsoft.com/office/drawing/2016/5/11/chartex" xmlns:cx6="http://schemas.microsoft.com/office/drawing/2016/5/12/chartex" xmlns:cx7="http://schemas.microsoft.com/office/drawing/2016/5/13/chartex" xmlns:cx8="http://schemas.microsoft.com/office/drawing/2016/5/14/chartex" xmlns:mc="http://schemas.openxmlformats.org/markup-compatibility/2006" xmlns:aink="http://schemas.microsoft.com/office/drawing/2016/ink" xmlns:am3d="http://schemas.microsoft.com/office/drawing/2017/model3d" xmlns:o="urn:schemas-microsoft-com:office:office" xmlns:r="http://schemas.openxmlformats.org/officeDocument/2006/relationships" xmlns:m="http://schemas.openxmlformats.org/officeDocument/2006/math" xmlns:v="urn:schemas-microsoft-com:vml" xmlns:wp14="http://schemas.microsoft.com/office/word/2010/wordprocessingDrawing" xmlns:wp="http://schemas.openxmlformats.org/drawingml/2006/wordprocessingDrawing" xmlns:w10="urn:schemas-microsoft-com:office:word" xmlns:w="http://schemas.openxmlformats.org/wordprocessingml/2006/main" xmlns:w14="http://schemas.microsoft.com/office/word/2010/wordml" xmlns:w15="http://schemas.microsoft.com/office/word/2012/wordml" xmlns:w16cex="http://schemas.microsoft.com/office/word/2018/wordml/cex" xmlns:w16cid="http://schemas.microsoft.com/office/word/2016/wordml/cid" xmlns:w16="http://schemas.microsoft.com/office/word/2018/wordml" xmlns:w16se="http://schemas.microsoft.com/office/word/2015/wordml/symex" xmlns:wpg="http://schemas.microsoft.com/office/word/2010/wordprocessingGroup" xmlns:wpi="http://schemas.microsoft.com/office/word/2010/wordprocessingInk" xmlns:wne="http://schemas.microsoft.com/office/word/2006/wordml" xmlns:wps="http://schemas.microsoft.com/office/word/2010/wordprocessingShape" mc:Ignorable="w14 w15 w16se w16cid w16 w16cex wp14">
+<w:document xmlns:wpc="http://schemas.microsoft.com/office/word/2010/wordprocessingCanvas" xmlns:cx="http://schemas.microsoft.com/office/drawing/2014/chartex" xmlns:cx1="http://schemas.microsoft.com/office/drawing/2015/9/8/chartex" xmlns:cx2="http://schemas.microsoft.com/office/drawing/2015/10/21/chartex" xmlns:cx3="http://schemas.microsoft.com/office/drawing/2016/5/9/chartex" xmlns:cx4="http://schemas.microsoft.com/office/drawing/2016/5/10/chartex" xmlns:cx5="http://schemas.microsoft.com/office/drawing/2016/5/11/chartex" xmlns:cx6="http://schemas.microsoft.com/office/drawing/2016/5/12/chartex" xmlns:cx7="http://schemas.microsoft.com/office/drawing/2016/5/13/chartex" xmlns:cx8="http://schemas.microsoft.com/office/drawing/2016/5/14/chartex" xmlns:mc="http://schemas.openxmlformats.org/markup-compatibility/2006" xmlns:aink="http://schemas.microsoft.com/office/drawing/2016/ink" xmlns:am3d="http://schemas.microsoft.com/office/drawing/2017/model3d" xmlns:o="urn:schemas-microsoft-com:office:office" xmlns:r="http://schemas.openxmlformats.org/officeDocument/2006/relationships" xmlns:m="http://schemas.openxmlformats.org/officeDocument/2006/math" xmlns:v="urn:schemas-microsoft-com:vml" xmlns:wp14="http://schemas.microsoft.com/office/word/2010/wordprocessingDrawing" xmlns:wp="http://schemas.openxmlformats.org/drawingml/2006/wordprocessingDrawing" xmlns:w10="urn:schemas-microsoft-com:office:word" xmlns:w="http://schemas.openxmlformats.org/wordprocessingml/2006/main" xmlns:w14="http://schemas.microsoft.com/office/word/2010/wordml" xmlns:w15="http://schemas.microsoft.com/office/word/2012/wordml" xmlns:w16cex="http://schemas.microsoft.com/office/word/2018/wordml/cex" xmlns:w16cid="http://schemas.microsoft.com/office/word/2016/wordml/cid" xmlns:w16="http://schemas.microsoft.com/office/word/2018/wordml" xmlns:w16sdtdh="http://schemas.microsoft.com/office/word/2020/wordml/sdtdatahash" xmlns:w16se="http://schemas.microsoft.com/office/word/2015/wordml/symex" xmlns:wpg="http://schemas.microsoft.com/office/word/2010/wordprocessingGroup" xmlns:wpi="http://schemas.microsoft.com/office/word/2010/wordprocessingInk" xmlns:wne="http://schemas.microsoft.com/office/word/2006/wordml" xmlns:wps="http://schemas.microsoft.com/office/word/2010/wordprocessingShape" mc:Ignorable="w14 w15 w16se w16cid w16 w16cex w16sdtdh wp14">
   <w:body>
     <w:p>
       <w:pPr>
@@ -28,19 +28,8 @@
           <w:sz w:val="28"/>
           <w:szCs w:val="28"/>
         </w:rPr>
-        <w:t xml:space="preserve"> &amp; </w:t>
-      </w:r>
-      <w:proofErr w:type="spellStart"/>
-      <w:r>
-        <w:rPr>
-          <w:b/>
-          <w:bCs/>
-          <w:sz w:val="28"/>
-          <w:szCs w:val="28"/>
-        </w:rPr>
-        <w:t>Kubernates</w:t>
-      </w:r>
-      <w:proofErr w:type="spellEnd"/>
+        <w:t xml:space="preserve"> &amp; Kubernates</w:t>
+      </w:r>
     </w:p>
     <w:p>
       <w:r>
@@ -814,18 +803,10 @@
         <w:t xml:space="preserve"> : Role of service is to provide always available external interface to the applications which are running inside the pods. The service basically allows your application to receive traffic through a lifetime permanent IP address.</w:t>
       </w:r>
       <w:r>
-        <w:t xml:space="preserve"> </w:t>
-      </w:r>
-      <w:proofErr w:type="gramStart"/>
-      <w:r>
-        <w:t xml:space="preserve">And </w:t>
-      </w:r>
-      <w:r>
-        <w:t>also</w:t>
-      </w:r>
-      <w:proofErr w:type="gramEnd"/>
-      <w:r>
-        <w:t>,</w:t>
+        <w:t xml:space="preserve"> And </w:t>
+      </w:r>
+      <w:r>
+        <w:t>also,</w:t>
       </w:r>
       <w:r>
         <w:t xml:space="preserve"> service gets the traffic first and service redirects the requests to pods based on their availability.</w:t>
@@ -1246,6 +1227,56 @@
           </w:tcPr>
           <w:p>
             <w:r>
+              <w:t>minikube stop</w:t>
+            </w:r>
+          </w:p>
+        </w:tc>
+        <w:tc>
+          <w:tcPr>
+            <w:tcW w:w="4675" w:type="dxa"/>
+          </w:tcPr>
+          <w:p>
+            <w:r>
+              <w:t>Stop the cluster</w:t>
+            </w:r>
+          </w:p>
+        </w:tc>
+      </w:tr>
+      <w:tr>
+        <w:trPr>
+          <w:trHeight w:val="440"/>
+        </w:trPr>
+        <w:tc>
+          <w:tcPr>
+            <w:tcW w:w="4675" w:type="dxa"/>
+          </w:tcPr>
+          <w:p>
+            <w:r>
+              <w:t>minikube delete</w:t>
+            </w:r>
+          </w:p>
+        </w:tc>
+        <w:tc>
+          <w:tcPr>
+            <w:tcW w:w="4675" w:type="dxa"/>
+          </w:tcPr>
+          <w:p>
+            <w:r>
+              <w:t>Delete the cluster</w:t>
+            </w:r>
+          </w:p>
+        </w:tc>
+      </w:tr>
+      <w:tr>
+        <w:trPr>
+          <w:trHeight w:val="440"/>
+        </w:trPr>
+        <w:tc>
+          <w:tcPr>
+            <w:tcW w:w="4675" w:type="dxa"/>
+          </w:tcPr>
+          <w:p>
+            <w:r>
               <w:t>kubectl cluster-info</w:t>
             </w:r>
           </w:p>
@@ -1744,7 +1775,6 @@
           <w:sz w:val="28"/>
           <w:szCs w:val="28"/>
         </w:rPr>
-        <w:lastRenderedPageBreak/>
         <w:t>ConfigMap and secrets</w:t>
       </w:r>
       <w:r>
@@ -2197,7 +2227,6 @@
         </w:numPr>
       </w:pPr>
       <w:r>
-        <w:lastRenderedPageBreak/>
         <w:t xml:space="preserve">Create  a service using service.yaml file with command </w:t>
       </w:r>
       <w:r>
@@ -2345,7 +2374,7 @@
 </file>
 
 <file path=word/numbering.xml><?xml version="1.0" encoding="utf-8"?>
-<w:numbering xmlns:wpc="http://schemas.microsoft.com/office/word/2010/wordprocessingCanvas" xmlns:cx="http://schemas.microsoft.com/office/drawing/2014/chartex" xmlns:cx1="http://schemas.microsoft.com/office/drawing/2015/9/8/chartex" xmlns:cx2="http://schemas.microsoft.com/office/drawing/2015/10/21/chartex" xmlns:cx3="http://schemas.microsoft.com/office/drawing/2016/5/9/chartex" xmlns:cx4="http://schemas.microsoft.com/office/drawing/2016/5/10/chartex" xmlns:cx5="http://schemas.microsoft.com/office/drawing/2016/5/11/chartex" xmlns:cx6="http://schemas.microsoft.com/office/drawing/2016/5/12/chartex" xmlns:cx7="http://schemas.microsoft.com/office/drawing/2016/5/13/chartex" xmlns:cx8="http://schemas.microsoft.com/office/drawing/2016/5/14/chartex" xmlns:mc="http://schemas.openxmlformats.org/markup-compatibility/2006" xmlns:aink="http://schemas.microsoft.com/office/drawing/2016/ink" xmlns:am3d="http://schemas.microsoft.com/office/drawing/2017/model3d" xmlns:o="urn:schemas-microsoft-com:office:office" xmlns:r="http://schemas.openxmlformats.org/officeDocument/2006/relationships" xmlns:m="http://schemas.openxmlformats.org/officeDocument/2006/math" xmlns:v="urn:schemas-microsoft-com:vml" xmlns:wp14="http://schemas.microsoft.com/office/word/2010/wordprocessingDrawing" xmlns:wp="http://schemas.openxmlformats.org/drawingml/2006/wordprocessingDrawing" xmlns:w10="urn:schemas-microsoft-com:office:word" xmlns:w="http://schemas.openxmlformats.org/wordprocessingml/2006/main" xmlns:w14="http://schemas.microsoft.com/office/word/2010/wordml" xmlns:w15="http://schemas.microsoft.com/office/word/2012/wordml" xmlns:w16cex="http://schemas.microsoft.com/office/word/2018/wordml/cex" xmlns:w16cid="http://schemas.microsoft.com/office/word/2016/wordml/cid" xmlns:w16="http://schemas.microsoft.com/office/word/2018/wordml" xmlns:w16se="http://schemas.microsoft.com/office/word/2015/wordml/symex" xmlns:wpg="http://schemas.microsoft.com/office/word/2010/wordprocessingGroup" xmlns:wpi="http://schemas.microsoft.com/office/word/2010/wordprocessingInk" xmlns:wne="http://schemas.microsoft.com/office/word/2006/wordml" xmlns:wps="http://schemas.microsoft.com/office/word/2010/wordprocessingShape" mc:Ignorable="w14 w15 w16se w16cid w16 w16cex wp14">
+<w:numbering xmlns:wpc="http://schemas.microsoft.com/office/word/2010/wordprocessingCanvas" xmlns:cx="http://schemas.microsoft.com/office/drawing/2014/chartex" xmlns:cx1="http://schemas.microsoft.com/office/drawing/2015/9/8/chartex" xmlns:cx2="http://schemas.microsoft.com/office/drawing/2015/10/21/chartex" xmlns:cx3="http://schemas.microsoft.com/office/drawing/2016/5/9/chartex" xmlns:cx4="http://schemas.microsoft.com/office/drawing/2016/5/10/chartex" xmlns:cx5="http://schemas.microsoft.com/office/drawing/2016/5/11/chartex" xmlns:cx6="http://schemas.microsoft.com/office/drawing/2016/5/12/chartex" xmlns:cx7="http://schemas.microsoft.com/office/drawing/2016/5/13/chartex" xmlns:cx8="http://schemas.microsoft.com/office/drawing/2016/5/14/chartex" xmlns:mc="http://schemas.openxmlformats.org/markup-compatibility/2006" xmlns:aink="http://schemas.microsoft.com/office/drawing/2016/ink" xmlns:am3d="http://schemas.microsoft.com/office/drawing/2017/model3d" xmlns:o="urn:schemas-microsoft-com:office:office" xmlns:r="http://schemas.openxmlformats.org/officeDocument/2006/relationships" xmlns:m="http://schemas.openxmlformats.org/officeDocument/2006/math" xmlns:v="urn:schemas-microsoft-com:vml" xmlns:wp14="http://schemas.microsoft.com/office/word/2010/wordprocessingDrawing" xmlns:wp="http://schemas.openxmlformats.org/drawingml/2006/wordprocessingDrawing" xmlns:w10="urn:schemas-microsoft-com:office:word" xmlns:w="http://schemas.openxmlformats.org/wordprocessingml/2006/main" xmlns:w14="http://schemas.microsoft.com/office/word/2010/wordml" xmlns:w15="http://schemas.microsoft.com/office/word/2012/wordml" xmlns:w16cex="http://schemas.microsoft.com/office/word/2018/wordml/cex" xmlns:w16cid="http://schemas.microsoft.com/office/word/2016/wordml/cid" xmlns:w16="http://schemas.microsoft.com/office/word/2018/wordml" xmlns:w16sdtdh="http://schemas.microsoft.com/office/word/2020/wordml/sdtdatahash" xmlns:w16se="http://schemas.microsoft.com/office/word/2015/wordml/symex" xmlns:wpg="http://schemas.microsoft.com/office/word/2010/wordprocessingGroup" xmlns:wpi="http://schemas.microsoft.com/office/word/2010/wordprocessingInk" xmlns:wne="http://schemas.microsoft.com/office/word/2006/wordml" xmlns:wps="http://schemas.microsoft.com/office/word/2010/wordprocessingShape" mc:Ignorable="w14 w15 w16se w16cid w16 w16cex w16sdtdh wp14">
   <w:abstractNum w:abstractNumId="0" w15:restartNumberingAfterBreak="0">
     <w:nsid w:val="11D66F97"/>
     <w:multiLevelType w:val="hybridMultilevel"/>
@@ -3019,7 +3048,7 @@
 </file>
 
 <file path=word/styles.xml><?xml version="1.0" encoding="utf-8"?>
-<w:styles xmlns:mc="http://schemas.openxmlformats.org/markup-compatibility/2006" xmlns:r="http://schemas.openxmlformats.org/officeDocument/2006/relationships" xmlns:w="http://schemas.openxmlformats.org/wordprocessingml/2006/main" xmlns:w14="http://schemas.microsoft.com/office/word/2010/wordml" xmlns:w15="http://schemas.microsoft.com/office/word/2012/wordml" xmlns:w16cex="http://schemas.microsoft.com/office/word/2018/wordml/cex" xmlns:w16cid="http://schemas.microsoft.com/office/word/2016/wordml/cid" xmlns:w16="http://schemas.microsoft.com/office/word/2018/wordml" xmlns:w16se="http://schemas.microsoft.com/office/word/2015/wordml/symex" mc:Ignorable="w14 w15 w16se w16cid w16 w16cex">
+<w:styles xmlns:mc="http://schemas.openxmlformats.org/markup-compatibility/2006" xmlns:r="http://schemas.openxmlformats.org/officeDocument/2006/relationships" xmlns:w="http://schemas.openxmlformats.org/wordprocessingml/2006/main" xmlns:w14="http://schemas.microsoft.com/office/word/2010/wordml" xmlns:w15="http://schemas.microsoft.com/office/word/2012/wordml" xmlns:w16cex="http://schemas.microsoft.com/office/word/2018/wordml/cex" xmlns:w16cid="http://schemas.microsoft.com/office/word/2016/wordml/cid" xmlns:w16="http://schemas.microsoft.com/office/word/2018/wordml" xmlns:w16sdtdh="http://schemas.microsoft.com/office/word/2020/wordml/sdtdatahash" xmlns:w16se="http://schemas.microsoft.com/office/word/2015/wordml/symex" mc:Ignorable="w14 w15 w16se w16cid w16 w16cex w16sdtdh">
   <w:docDefaults>
     <w:rPrDefault>
       <w:rPr>
@@ -3141,6 +3170,7 @@
     <w:lsdException w:name="HTML Sample" w:semiHidden="1" w:unhideWhenUsed="1"/>
     <w:lsdException w:name="HTML Typewriter" w:semiHidden="1" w:unhideWhenUsed="1"/>
     <w:lsdException w:name="HTML Variable" w:semiHidden="1" w:unhideWhenUsed="1"/>
+    <w:lsdException w:name="Normal Table" w:semiHidden="1" w:unhideWhenUsed="1"/>
     <w:lsdException w:name="annotation subject" w:semiHidden="1" w:unhideWhenUsed="1"/>
     <w:lsdException w:name="No List" w:semiHidden="1" w:unhideWhenUsed="1"/>
     <w:lsdException w:name="Outline List 1" w:semiHidden="1" w:unhideWhenUsed="1"/>
@@ -3187,8 +3217,10 @@
     <w:lsdException w:name="Table Subtle 2" w:semiHidden="1" w:unhideWhenUsed="1"/>
     <w:lsdException w:name="Table Web 1" w:semiHidden="1" w:unhideWhenUsed="1"/>
     <w:lsdException w:name="Table Web 2" w:semiHidden="1" w:unhideWhenUsed="1"/>
+    <w:lsdException w:name="Table Web 3" w:semiHidden="1" w:unhideWhenUsed="1"/>
     <w:lsdException w:name="Balloon Text" w:semiHidden="1" w:unhideWhenUsed="1"/>
     <w:lsdException w:name="Table Grid" w:uiPriority="39"/>
+    <w:lsdException w:name="Table Theme" w:semiHidden="1" w:unhideWhenUsed="1"/>
     <w:lsdException w:name="Placeholder Text" w:semiHidden="1"/>
     <w:lsdException w:name="No Spacing" w:uiPriority="1" w:qFormat="1"/>
     <w:lsdException w:name="Light Shading" w:uiPriority="60"/>

</xml_diff>